<commit_message>
Added ex3 class but not working yet
</commit_message>
<xml_diff>
--- a/HW5/Homework Submission Report Template.docx
+++ b/HW5/Homework Submission Report Template.docx
@@ -627,7 +627,12 @@
         <w:tab/>
         <w:tab/>
         <w:tab/>
-        <w:t>Yes</w:t>
+      </w:r>
+      <w:r>
+        <w:rPr>
+          <w:b/>
+        </w:rPr>
+        <w:t>No</w:t>
       </w:r>
     </w:p>
     <w:p>
@@ -718,19 +723,7 @@
         <w:rPr>
           <w:b/>
         </w:rPr>
-        <w:t xml:space="preserve">No (something wrong with castings I couldn’t figure it out, </w:t>
-      </w:r>
-      <w:r>
-        <w:rPr>
-          <w:b/>
-        </w:rPr>
-        <w:t>but I think the implementations are correct</w:t>
-      </w:r>
-      <w:r>
-        <w:rPr>
-          <w:b/>
-        </w:rPr>
-        <w:t>)</w:t>
+        <w:t>No (something wrong with castings I couldn’t figure it out, but I think the implementations are correct)</w:t>
       </w:r>
     </w:p>
     <w:p>

</xml_diff>